<commit_message>
Aggiunta immagini + diario aggiornato
</commit_message>
<xml_diff>
--- a/4_Diari/Diario_Kilian.docx
+++ b/4_Diari/Diario_Kilian.docx
@@ -6534,18 +6534,7 @@
                 <w:sz w:val="20"/>
                 <w:szCs w:val="20"/>
               </w:rPr>
-              <w:t xml:space="preserve"> </w:t>
-            </w:r>
-            <w:r>
-              <w:rPr>
-                <w:rFonts w:ascii="Segoe UI Symbol" w:hAnsi="Segoe UI Symbol" w:cs="Segoe UI Symbol"/>
-                <w:b/>
-                <w:bCs/>
-                <w:color w:val="00B050"/>
-                <w:sz w:val="20"/>
-                <w:szCs w:val="20"/>
-              </w:rPr>
-              <w:t>✓</w:t>
+              <w:t xml:space="preserve"> ✓</w:t>
             </w:r>
           </w:p>
           <w:p>
@@ -6704,6 +6693,7 @@
             <w:r>
               <w:rPr>
                 <w:rFonts w:ascii="Arial" w:hAnsi="Arial" w:cs="Arial"/>
+                <w:noProof/>
                 <w:sz w:val="20"/>
                 <w:szCs w:val="20"/>
                 <w:lang w:eastAsia="fr-FR"/>
@@ -6843,16 +6833,7 @@
                 <w:szCs w:val="20"/>
                 <w:lang w:eastAsia="fr-FR"/>
               </w:rPr>
-              <w:t xml:space="preserve"> </w:t>
-            </w:r>
-            <w:r>
-              <w:rPr>
-                <w:rFonts w:ascii="Arial" w:hAnsi="Arial" w:cs="Arial"/>
-                <w:sz w:val="20"/>
-                <w:szCs w:val="20"/>
-                <w:lang w:eastAsia="fr-FR"/>
-              </w:rPr>
-              <w:t>Soluzione trovata: Creazione di una nuova pagina chiamata “</w:t>
+              <w:t xml:space="preserve"> Soluzione trovata: Creazione di una nuova pagina chiamata “</w:t>
             </w:r>
             <w:proofErr w:type="spellStart"/>
             <w:r>
@@ -7050,18 +7031,19 @@
             <w:r>
               <w:rPr>
                 <w:rFonts w:ascii="Arial" w:hAnsi="Arial" w:cs="Arial"/>
+                <w:noProof/>
                 <w:sz w:val="20"/>
                 <w:szCs w:val="20"/>
                 <w:lang w:eastAsia="fr-FR"/>
               </w:rPr>
               <w:drawing>
-                <wp:anchor distT="0" distB="0" distL="114300" distR="114300" simplePos="0" relativeHeight="251660288" behindDoc="0" locked="0" layoutInCell="1" allowOverlap="1" wp14:anchorId="0F9FF614" wp14:editId="4F51BF3E">
+                <wp:anchor distT="0" distB="0" distL="114300" distR="114300" simplePos="0" relativeHeight="251660288" behindDoc="0" locked="0" layoutInCell="1" allowOverlap="1" wp14:anchorId="0F9FF614" wp14:editId="78DC5879">
                   <wp:simplePos x="0" y="0"/>
                   <wp:positionH relativeFrom="column">
                     <wp:posOffset>173355</wp:posOffset>
                   </wp:positionH>
                   <wp:positionV relativeFrom="paragraph">
-                    <wp:posOffset>27305</wp:posOffset>
+                    <wp:posOffset>12539</wp:posOffset>
                   </wp:positionV>
                   <wp:extent cx="4849495" cy="387350"/>
                   <wp:effectExtent l="0" t="0" r="8255" b="0"/>
@@ -7390,11 +7372,1257 @@
         <w:spacing w:after="0"/>
         <w:rPr>
           <w:rFonts w:ascii="Arial" w:hAnsi="Arial" w:cs="Arial"/>
+        </w:rPr>
+      </w:pPr>
+    </w:p>
+    <w:p>
+      <w:pPr>
+        <w:pStyle w:val="Titolo"/>
+        <w:pBdr>
+          <w:bottom w:val="single" w:sz="4" w:space="4" w:color="auto"/>
+        </w:pBdr>
+        <w:rPr>
+          <w:rFonts w:ascii="Arial" w:hAnsi="Arial" w:cs="Arial"/>
+          <w:color w:val="auto"/>
+        </w:rPr>
+      </w:pPr>
+      <w:r>
+        <w:rPr>
+          <w:rFonts w:ascii="Arial" w:hAnsi="Arial" w:cs="Arial"/>
+          <w:color w:val="auto"/>
+        </w:rPr>
+        <w:t>Diario di lavoro</w:t>
+      </w:r>
+    </w:p>
+    <w:tbl>
+      <w:tblPr>
+        <w:tblStyle w:val="Grigliatabella"/>
+        <w:tblW w:w="3256" w:type="dxa"/>
+        <w:tblLook w:val="04A0" w:firstRow="1" w:lastRow="0" w:firstColumn="1" w:lastColumn="0" w:noHBand="0" w:noVBand="1"/>
+      </w:tblPr>
+      <w:tblGrid>
+        <w:gridCol w:w="1413"/>
+        <w:gridCol w:w="1843"/>
+      </w:tblGrid>
+      <w:tr>
+        <w:trPr>
+          <w:trHeight w:hRule="exact" w:val="397"/>
+        </w:trPr>
+        <w:tc>
+          <w:tcPr>
+            <w:tcW w:w="1413" w:type="dxa"/>
+            <w:shd w:val="clear" w:color="auto" w:fill="F2F2F2" w:themeFill="background1" w:themeFillShade="F2"/>
+            <w:vAlign w:val="center"/>
+          </w:tcPr>
+          <w:p>
+            <w:pPr>
+              <w:rPr>
+                <w:rFonts w:ascii="Arial" w:hAnsi="Arial" w:cs="Arial"/>
+                <w:b/>
+                <w:bCs/>
+                <w:sz w:val="20"/>
+                <w:szCs w:val="20"/>
+              </w:rPr>
+            </w:pPr>
+            <w:r>
+              <w:rPr>
+                <w:rFonts w:ascii="Arial" w:hAnsi="Arial" w:cs="Arial"/>
+                <w:b/>
+                <w:bCs/>
+                <w:sz w:val="20"/>
+                <w:szCs w:val="20"/>
+              </w:rPr>
+              <w:t>Luogo</w:t>
+            </w:r>
+          </w:p>
+        </w:tc>
+        <w:tc>
+          <w:tcPr>
+            <w:tcW w:w="1843" w:type="dxa"/>
+            <w:vAlign w:val="center"/>
+          </w:tcPr>
+          <w:p>
+            <w:pPr>
+              <w:pStyle w:val="Nessunaspaziatura"/>
+              <w:spacing w:line="360" w:lineRule="auto"/>
+              <w:rPr>
+                <w:rFonts w:ascii="Arial" w:hAnsi="Arial" w:cs="Arial"/>
+                <w:sz w:val="20"/>
+                <w:szCs w:val="20"/>
+              </w:rPr>
+            </w:pPr>
+            <w:r>
+              <w:rPr>
+                <w:rFonts w:ascii="Arial" w:hAnsi="Arial" w:cs="Arial"/>
+                <w:sz w:val="20"/>
+                <w:szCs w:val="20"/>
+              </w:rPr>
+              <w:t>Canobbio</w:t>
+            </w:r>
+          </w:p>
+        </w:tc>
+      </w:tr>
+      <w:tr>
+        <w:trPr>
+          <w:trHeight w:hRule="exact" w:val="397"/>
+        </w:trPr>
+        <w:tc>
+          <w:tcPr>
+            <w:tcW w:w="1413" w:type="dxa"/>
+            <w:shd w:val="clear" w:color="auto" w:fill="F2F2F2" w:themeFill="background1" w:themeFillShade="F2"/>
+            <w:vAlign w:val="center"/>
+          </w:tcPr>
+          <w:p>
+            <w:pPr>
+              <w:rPr>
+                <w:rFonts w:ascii="Arial" w:hAnsi="Arial" w:cs="Arial"/>
+                <w:b/>
+                <w:bCs/>
+                <w:sz w:val="20"/>
+                <w:szCs w:val="20"/>
+              </w:rPr>
+            </w:pPr>
+            <w:r>
+              <w:rPr>
+                <w:rFonts w:ascii="Arial" w:hAnsi="Arial" w:cs="Arial"/>
+                <w:b/>
+                <w:bCs/>
+                <w:sz w:val="20"/>
+                <w:szCs w:val="20"/>
+              </w:rPr>
+              <w:t>Data</w:t>
+            </w:r>
+          </w:p>
+        </w:tc>
+        <w:tc>
+          <w:tcPr>
+            <w:tcW w:w="1843" w:type="dxa"/>
+            <w:vAlign w:val="center"/>
+          </w:tcPr>
+          <w:p>
+            <w:pPr>
+              <w:rPr>
+                <w:rFonts w:ascii="Arial" w:hAnsi="Arial" w:cs="Arial"/>
+                <w:sz w:val="20"/>
+                <w:szCs w:val="20"/>
+              </w:rPr>
+            </w:pPr>
+            <w:r>
+              <w:rPr>
+                <w:rFonts w:ascii="Arial" w:hAnsi="Arial" w:cs="Arial"/>
+                <w:sz w:val="20"/>
+                <w:szCs w:val="20"/>
+              </w:rPr>
+              <w:t>05</w:t>
+            </w:r>
+            <w:r>
+              <w:rPr>
+                <w:rFonts w:ascii="Arial" w:hAnsi="Arial" w:cs="Arial"/>
+                <w:sz w:val="20"/>
+                <w:szCs w:val="20"/>
+              </w:rPr>
+              <w:t>.1</w:t>
+            </w:r>
+            <w:r>
+              <w:rPr>
+                <w:rFonts w:ascii="Arial" w:hAnsi="Arial" w:cs="Arial"/>
+                <w:sz w:val="20"/>
+                <w:szCs w:val="20"/>
+              </w:rPr>
+              <w:t>2</w:t>
+            </w:r>
+            <w:r>
+              <w:rPr>
+                <w:rFonts w:ascii="Arial" w:hAnsi="Arial" w:cs="Arial"/>
+                <w:sz w:val="20"/>
+                <w:szCs w:val="20"/>
+              </w:rPr>
+              <w:t>.2025</w:t>
+            </w:r>
+          </w:p>
+        </w:tc>
+      </w:tr>
+    </w:tbl>
+    <w:p>
+      <w:pPr>
+        <w:rPr>
+          <w:rFonts w:ascii="Arial" w:hAnsi="Arial" w:cs="Arial"/>
+        </w:rPr>
+      </w:pPr>
+    </w:p>
+    <w:tbl>
+      <w:tblPr>
+        <w:tblStyle w:val="Grigliatabella"/>
+        <w:tblW w:w="0" w:type="auto"/>
+        <w:tblLook w:val="04A0" w:firstRow="1" w:lastRow="0" w:firstColumn="1" w:lastColumn="0" w:noHBand="0" w:noVBand="1"/>
+      </w:tblPr>
+      <w:tblGrid>
+        <w:gridCol w:w="9628"/>
+      </w:tblGrid>
+      <w:tr>
+        <w:tc>
+          <w:tcPr>
+            <w:tcW w:w="9628" w:type="dxa"/>
+            <w:shd w:val="clear" w:color="auto" w:fill="D9D9D9" w:themeFill="background1" w:themeFillShade="D9"/>
+          </w:tcPr>
+          <w:p>
+            <w:pPr>
+              <w:rPr>
+                <w:rFonts w:ascii="Arial" w:hAnsi="Arial" w:cs="Arial"/>
+                <w:sz w:val="20"/>
+                <w:szCs w:val="20"/>
+              </w:rPr>
+            </w:pPr>
+            <w:r>
+              <w:rPr>
+                <w:rFonts w:ascii="Arial" w:hAnsi="Arial" w:cs="Arial"/>
+                <w:sz w:val="20"/>
+                <w:szCs w:val="20"/>
+              </w:rPr>
+              <w:t>Lavori svolti</w:t>
+            </w:r>
+          </w:p>
+        </w:tc>
+      </w:tr>
+      <w:tr>
+        <w:tc>
+          <w:tcPr>
+            <w:tcW w:w="9628" w:type="dxa"/>
+          </w:tcPr>
+          <w:p>
+            <w:pPr>
+              <w:pStyle w:val="Paragrafoelenco"/>
+              <w:numPr>
+                <w:ilvl w:val="0"/>
+                <w:numId w:val="36"/>
+              </w:numPr>
+              <w:rPr>
+                <w:rFonts w:ascii="Arial" w:hAnsi="Arial" w:cs="Arial"/>
+                <w:sz w:val="20"/>
+                <w:szCs w:val="20"/>
+              </w:rPr>
+            </w:pPr>
+            <w:r>
+              <w:rPr>
+                <w:rFonts w:ascii="Arial" w:hAnsi="Arial" w:cs="Arial"/>
+                <w:sz w:val="20"/>
+                <w:szCs w:val="20"/>
+              </w:rPr>
+              <w:t>Commenta</w:t>
+            </w:r>
+            <w:r>
+              <w:rPr>
+                <w:rFonts w:ascii="Arial" w:hAnsi="Arial" w:cs="Arial"/>
+                <w:sz w:val="20"/>
+                <w:szCs w:val="20"/>
+              </w:rPr>
+              <w:t>to</w:t>
+            </w:r>
+            <w:r>
+              <w:rPr>
+                <w:rFonts w:ascii="Arial" w:hAnsi="Arial" w:cs="Arial"/>
+                <w:sz w:val="20"/>
+                <w:szCs w:val="20"/>
+              </w:rPr>
+              <w:t xml:space="preserve"> il codice AJAX nella home</w:t>
+            </w:r>
+            <w:r>
+              <w:rPr>
+                <w:rFonts w:ascii="Arial" w:hAnsi="Arial" w:cs="Arial"/>
+                <w:sz w:val="20"/>
+                <w:szCs w:val="20"/>
+              </w:rPr>
+              <w:t xml:space="preserve"> </w:t>
+            </w:r>
+            <w:r>
+              <w:rPr>
+                <w:rFonts w:ascii="Segoe UI Symbol" w:hAnsi="Segoe UI Symbol" w:cs="Segoe UI Symbol"/>
+                <w:b/>
+                <w:bCs/>
+                <w:color w:val="FFC000"/>
+              </w:rPr>
+              <w:t>~</w:t>
+            </w:r>
+          </w:p>
+          <w:p>
+            <w:pPr>
+              <w:pStyle w:val="Paragrafoelenco"/>
+              <w:numPr>
+                <w:ilvl w:val="0"/>
+                <w:numId w:val="36"/>
+              </w:numPr>
+              <w:rPr>
+                <w:rFonts w:ascii="Arial" w:hAnsi="Arial" w:cs="Arial"/>
+                <w:sz w:val="20"/>
+                <w:szCs w:val="20"/>
+              </w:rPr>
+            </w:pPr>
+            <w:r>
+              <w:rPr>
+                <w:rFonts w:ascii="Arial" w:hAnsi="Arial" w:cs="Arial"/>
+                <w:sz w:val="20"/>
+                <w:szCs w:val="20"/>
+              </w:rPr>
+              <w:t>Gestione delle immagini</w:t>
+            </w:r>
+          </w:p>
+          <w:p>
+            <w:pPr>
+              <w:pStyle w:val="Paragrafoelenco"/>
+              <w:numPr>
+                <w:ilvl w:val="1"/>
+                <w:numId w:val="36"/>
+              </w:numPr>
+              <w:rPr>
+                <w:rFonts w:ascii="Arial" w:hAnsi="Arial" w:cs="Arial"/>
+                <w:sz w:val="20"/>
+                <w:szCs w:val="20"/>
+              </w:rPr>
+            </w:pPr>
+            <w:r>
+              <w:rPr>
+                <w:rFonts w:ascii="Arial" w:hAnsi="Arial" w:cs="Arial"/>
+                <w:sz w:val="20"/>
+                <w:szCs w:val="20"/>
+              </w:rPr>
+              <w:t xml:space="preserve">Storico dei download non modificabile </w:t>
+            </w:r>
+            <w:r>
+              <w:rPr>
+                <w:rFonts w:ascii="Segoe UI Symbol" w:hAnsi="Segoe UI Symbol" w:cs="Segoe UI Symbol"/>
+                <w:b/>
+                <w:bCs/>
+                <w:color w:val="00B050"/>
+                <w:sz w:val="20"/>
+                <w:szCs w:val="20"/>
+              </w:rPr>
+              <w:t>✓</w:t>
+            </w:r>
+          </w:p>
+          <w:p>
+            <w:pPr>
+              <w:pStyle w:val="Paragrafoelenco"/>
+              <w:numPr>
+                <w:ilvl w:val="1"/>
+                <w:numId w:val="36"/>
+              </w:numPr>
+              <w:rPr>
+                <w:rFonts w:ascii="Arial" w:hAnsi="Arial" w:cs="Arial"/>
+                <w:sz w:val="20"/>
+                <w:szCs w:val="20"/>
+              </w:rPr>
+            </w:pPr>
+            <w:r>
+              <w:rPr>
+                <w:rFonts w:ascii="Arial" w:hAnsi="Arial" w:cs="Arial"/>
+                <w:sz w:val="20"/>
+                <w:szCs w:val="20"/>
+              </w:rPr>
+              <w:t xml:space="preserve">Query per aggiornamento ed eliminazione foto (2 ore) </w:t>
+            </w:r>
+            <w:r>
+              <w:rPr>
+                <w:rFonts w:ascii="Segoe UI Symbol" w:hAnsi="Segoe UI Symbol" w:cs="Segoe UI Symbol"/>
+                <w:b/>
+                <w:bCs/>
+                <w:color w:val="00B050"/>
+                <w:sz w:val="20"/>
+                <w:szCs w:val="20"/>
+              </w:rPr>
+              <w:t>✓</w:t>
+            </w:r>
+          </w:p>
+          <w:p>
+            <w:pPr>
+              <w:pStyle w:val="Paragrafoelenco"/>
+              <w:numPr>
+                <w:ilvl w:val="1"/>
+                <w:numId w:val="36"/>
+              </w:numPr>
+              <w:rPr>
+                <w:rFonts w:ascii="Arial" w:hAnsi="Arial" w:cs="Arial"/>
+                <w:sz w:val="20"/>
+                <w:szCs w:val="20"/>
+              </w:rPr>
+            </w:pPr>
+            <w:r>
+              <w:rPr>
+                <w:rFonts w:ascii="Arial" w:hAnsi="Arial" w:cs="Arial"/>
+                <w:sz w:val="20"/>
+                <w:szCs w:val="20"/>
+              </w:rPr>
+              <w:t>Aggiunta delle immagini (</w:t>
+            </w:r>
+            <w:r>
+              <w:rPr>
+                <w:rFonts w:ascii="Arial" w:hAnsi="Arial" w:cs="Arial"/>
+                <w:sz w:val="20"/>
+                <w:szCs w:val="20"/>
+              </w:rPr>
+              <w:t>2</w:t>
+            </w:r>
+            <w:r>
+              <w:rPr>
+                <w:rFonts w:ascii="Arial" w:hAnsi="Arial" w:cs="Arial"/>
+                <w:sz w:val="20"/>
+                <w:szCs w:val="20"/>
+              </w:rPr>
+              <w:t xml:space="preserve"> ore)</w:t>
+            </w:r>
+            <w:r>
+              <w:rPr>
+                <w:rFonts w:ascii="Arial" w:hAnsi="Arial" w:cs="Arial"/>
+                <w:sz w:val="20"/>
+                <w:szCs w:val="20"/>
+              </w:rPr>
+              <w:t xml:space="preserve"> </w:t>
+            </w:r>
+            <w:r>
+              <w:rPr>
+                <w:rFonts w:ascii="Segoe UI Symbol" w:hAnsi="Segoe UI Symbol" w:cs="Segoe UI Symbol"/>
+                <w:b/>
+                <w:bCs/>
+                <w:color w:val="FFC000"/>
+              </w:rPr>
+              <w:t>~</w:t>
+            </w:r>
+            <w:r>
+              <w:rPr>
+                <w:rFonts w:ascii="Segoe UI Symbol" w:hAnsi="Segoe UI Symbol" w:cs="Segoe UI Symbol"/>
+                <w:b/>
+                <w:bCs/>
+                <w:color w:val="FFC000"/>
+              </w:rPr>
+              <w:t xml:space="preserve"> </w:t>
+            </w:r>
+            <w:r>
+              <w:rPr>
+                <w:rFonts w:ascii="Arial" w:hAnsi="Arial" w:cs="Arial"/>
+                <w:sz w:val="20"/>
+                <w:szCs w:val="20"/>
+              </w:rPr>
+              <w:sym w:font="Wingdings" w:char="F0E0"/>
+            </w:r>
+            <w:r>
+              <w:rPr>
+                <w:rFonts w:ascii="Arial" w:hAnsi="Arial" w:cs="Arial"/>
+                <w:sz w:val="20"/>
+                <w:szCs w:val="20"/>
+              </w:rPr>
+              <w:t xml:space="preserve"> Manca la query nel gestore php</w:t>
+            </w:r>
+          </w:p>
+        </w:tc>
+      </w:tr>
+    </w:tbl>
+    <w:p>
+      <w:pPr>
+        <w:rPr>
+          <w:rFonts w:ascii="Arial" w:hAnsi="Arial" w:cs="Arial"/>
           <w:sz w:val="20"/>
           <w:szCs w:val="20"/>
         </w:rPr>
       </w:pPr>
     </w:p>
+    <w:tbl>
+      <w:tblPr>
+        <w:tblStyle w:val="Grigliatabella"/>
+        <w:tblW w:w="0" w:type="auto"/>
+        <w:tblLook w:val="04A0" w:firstRow="1" w:lastRow="0" w:firstColumn="1" w:lastColumn="0" w:noHBand="0" w:noVBand="1"/>
+      </w:tblPr>
+      <w:tblGrid>
+        <w:gridCol w:w="9628"/>
+      </w:tblGrid>
+      <w:tr>
+        <w:tc>
+          <w:tcPr>
+            <w:tcW w:w="9854" w:type="dxa"/>
+            <w:shd w:val="clear" w:color="auto" w:fill="D9D9D9" w:themeFill="background1" w:themeFillShade="D9"/>
+          </w:tcPr>
+          <w:p>
+            <w:pPr>
+              <w:rPr>
+                <w:rFonts w:ascii="Arial" w:hAnsi="Arial" w:cs="Arial"/>
+                <w:sz w:val="20"/>
+                <w:szCs w:val="20"/>
+              </w:rPr>
+            </w:pPr>
+            <w:r>
+              <w:rPr>
+                <w:rFonts w:ascii="Arial" w:hAnsi="Arial" w:cs="Arial"/>
+                <w:sz w:val="20"/>
+                <w:szCs w:val="20"/>
+              </w:rPr>
+              <w:t>Problemi riscontrati e soluzioni adottate</w:t>
+            </w:r>
+          </w:p>
+        </w:tc>
+      </w:tr>
+      <w:tr>
+        <w:tc>
+          <w:tcPr>
+            <w:tcW w:w="9854" w:type="dxa"/>
+          </w:tcPr>
+          <w:p>
+            <w:pPr>
+              <w:pStyle w:val="Paragrafoelenco"/>
+              <w:numPr>
+                <w:ilvl w:val="0"/>
+                <w:numId w:val="39"/>
+              </w:numPr>
+              <w:rPr>
+                <w:rFonts w:ascii="Arial" w:hAnsi="Arial" w:cs="Arial"/>
+                <w:sz w:val="20"/>
+                <w:szCs w:val="20"/>
+              </w:rPr>
+            </w:pPr>
+            <w:r>
+              <w:rPr>
+                <w:rFonts w:ascii="Arial" w:hAnsi="Arial" w:cs="Arial"/>
+                <w:sz w:val="20"/>
+                <w:szCs w:val="20"/>
+              </w:rPr>
+              <w:t>La tabella foto mi blocca l’AUTO INCREMENT sulle nuove immagini</w:t>
+            </w:r>
+            <w:r>
+              <w:rPr>
+                <w:rFonts w:ascii="Arial" w:hAnsi="Arial" w:cs="Arial"/>
+                <w:sz w:val="20"/>
+                <w:szCs w:val="20"/>
+              </w:rPr>
+              <w:t xml:space="preserve">, questo perché la colonna </w:t>
+            </w:r>
+            <w:r>
+              <w:rPr>
+                <w:rFonts w:ascii="Arial" w:hAnsi="Arial" w:cs="Arial"/>
+                <w:sz w:val="20"/>
+                <w:szCs w:val="20"/>
+              </w:rPr>
+              <w:t>id NON era incrementata. Aggiungendo delle immagini mi dava errori.</w:t>
+            </w:r>
+            <w:r>
+              <w:rPr>
+                <w:rFonts w:ascii="Arial" w:hAnsi="Arial" w:cs="Arial"/>
+                <w:sz w:val="20"/>
+                <w:szCs w:val="20"/>
+              </w:rPr>
+              <w:t xml:space="preserve"> Di SQL.</w:t>
+            </w:r>
+          </w:p>
+          <w:p>
+            <w:pPr>
+              <w:pStyle w:val="Paragrafoelenco"/>
+              <w:rPr>
+                <w:rFonts w:ascii="Arial" w:hAnsi="Arial" w:cs="Arial"/>
+                <w:sz w:val="20"/>
+                <w:szCs w:val="20"/>
+              </w:rPr>
+            </w:pPr>
+            <w:r>
+              <w:rPr>
+                <w:rFonts w:ascii="Arial" w:hAnsi="Arial" w:cs="Arial"/>
+                <w:sz w:val="20"/>
+                <w:szCs w:val="20"/>
+              </w:rPr>
+              <w:t>Ho provato ha modificare da MySQL Work</w:t>
+            </w:r>
+            <w:r>
+              <w:rPr>
+                <w:rFonts w:ascii="Arial" w:hAnsi="Arial" w:cs="Arial"/>
+                <w:sz w:val="20"/>
+                <w:szCs w:val="20"/>
+              </w:rPr>
+              <w:t>bench ma mi si presentava questo errore:</w:t>
+            </w:r>
+          </w:p>
+          <w:p>
+            <w:pPr>
+              <w:rPr>
+                <w:rFonts w:ascii="Arial" w:hAnsi="Arial" w:cs="Arial"/>
+                <w:sz w:val="20"/>
+                <w:szCs w:val="20"/>
+              </w:rPr>
+            </w:pPr>
+            <w:r>
+              <w:rPr>
+                <w:rFonts w:ascii="Arial" w:hAnsi="Arial" w:cs="Arial"/>
+                <w:noProof/>
+                <w:sz w:val="20"/>
+                <w:szCs w:val="20"/>
+              </w:rPr>
+              <w:drawing>
+                <wp:anchor distT="0" distB="0" distL="114300" distR="114300" simplePos="0" relativeHeight="251661312" behindDoc="0" locked="0" layoutInCell="1" allowOverlap="1" wp14:anchorId="3839698F" wp14:editId="7D0A70E1">
+                  <wp:simplePos x="0" y="0"/>
+                  <wp:positionH relativeFrom="column">
+                    <wp:posOffset>238437</wp:posOffset>
+                  </wp:positionH>
+                  <wp:positionV relativeFrom="paragraph">
+                    <wp:posOffset>30461</wp:posOffset>
+                  </wp:positionV>
+                  <wp:extent cx="3827306" cy="603601"/>
+                  <wp:effectExtent l="0" t="0" r="1905" b="6350"/>
+                  <wp:wrapThrough wrapText="bothSides">
+                    <wp:wrapPolygon edited="0">
+                      <wp:start x="0" y="0"/>
+                      <wp:lineTo x="0" y="21145"/>
+                      <wp:lineTo x="21503" y="21145"/>
+                      <wp:lineTo x="21503" y="0"/>
+                      <wp:lineTo x="0" y="0"/>
+                    </wp:wrapPolygon>
+                  </wp:wrapThrough>
+                  <wp:docPr id="6" name="Immagine 6"/>
+                  <wp:cNvGraphicFramePr>
+                    <a:graphicFrameLocks xmlns:a="http://schemas.openxmlformats.org/drawingml/2006/main" noChangeAspect="1"/>
+                  </wp:cNvGraphicFramePr>
+                  <a:graphic xmlns:a="http://schemas.openxmlformats.org/drawingml/2006/main">
+                    <a:graphicData uri="http://schemas.openxmlformats.org/drawingml/2006/picture">
+                      <pic:pic xmlns:pic="http://schemas.openxmlformats.org/drawingml/2006/picture">
+                        <pic:nvPicPr>
+                          <pic:cNvPr id="1" name=""/>
+                          <pic:cNvPicPr/>
+                        </pic:nvPicPr>
+                        <pic:blipFill>
+                          <a:blip r:embed="rId13">
+                            <a:extLst>
+                              <a:ext uri="{28A0092B-C50C-407E-A947-70E740481C1C}">
+                                <a14:useLocalDpi xmlns:a14="http://schemas.microsoft.com/office/drawing/2010/main" val="0"/>
+                              </a:ext>
+                            </a:extLst>
+                          </a:blip>
+                          <a:stretch>
+                            <a:fillRect/>
+                          </a:stretch>
+                        </pic:blipFill>
+                        <pic:spPr>
+                          <a:xfrm>
+                            <a:off x="0" y="0"/>
+                            <a:ext cx="3827306" cy="603601"/>
+                          </a:xfrm>
+                          <a:prstGeom prst="rect">
+                            <a:avLst/>
+                          </a:prstGeom>
+                        </pic:spPr>
+                      </pic:pic>
+                    </a:graphicData>
+                  </a:graphic>
+                </wp:anchor>
+              </w:drawing>
+            </w:r>
+          </w:p>
+          <w:p>
+            <w:pPr>
+              <w:rPr>
+                <w:rFonts w:ascii="Arial" w:hAnsi="Arial" w:cs="Arial"/>
+                <w:sz w:val="20"/>
+                <w:szCs w:val="20"/>
+              </w:rPr>
+            </w:pPr>
+          </w:p>
+          <w:p>
+            <w:pPr>
+              <w:rPr>
+                <w:rFonts w:ascii="Arial" w:hAnsi="Arial" w:cs="Arial"/>
+                <w:sz w:val="20"/>
+                <w:szCs w:val="20"/>
+              </w:rPr>
+            </w:pPr>
+          </w:p>
+          <w:p>
+            <w:pPr>
+              <w:rPr>
+                <w:rFonts w:ascii="Arial" w:hAnsi="Arial" w:cs="Arial"/>
+                <w:sz w:val="20"/>
+                <w:szCs w:val="20"/>
+              </w:rPr>
+            </w:pPr>
+          </w:p>
+          <w:p>
+            <w:pPr>
+              <w:rPr>
+                <w:rFonts w:ascii="Arial" w:hAnsi="Arial" w:cs="Arial"/>
+                <w:sz w:val="20"/>
+                <w:szCs w:val="20"/>
+              </w:rPr>
+            </w:pPr>
+          </w:p>
+          <w:p>
+            <w:pPr>
+              <w:ind w:left="708"/>
+              <w:rPr>
+                <w:rFonts w:ascii="Arial" w:hAnsi="Arial" w:cs="Arial"/>
+                <w:sz w:val="20"/>
+                <w:szCs w:val="20"/>
+              </w:rPr>
+            </w:pPr>
+            <w:r>
+              <w:rPr>
+                <w:rFonts w:ascii="Arial" w:hAnsi="Arial" w:cs="Arial"/>
+                <w:sz w:val="20"/>
+                <w:szCs w:val="20"/>
+              </w:rPr>
+              <w:t>La colonna ha già dei numeri che partono da 0, quindi non può aggiornarli. Per sistemare ho incrementato di 100 ogni id e fatto partire l’AUTO_INCREMENT a partire da 114, il primo ID non ancora occupato nel DB.</w:t>
+            </w:r>
+          </w:p>
+          <w:p>
+            <w:pPr>
+              <w:rPr>
+                <w:rFonts w:ascii="Arial" w:hAnsi="Arial" w:cs="Arial"/>
+                <w:sz w:val="20"/>
+                <w:szCs w:val="20"/>
+              </w:rPr>
+            </w:pPr>
+            <w:r>
+              <w:rPr>
+                <w:rFonts w:ascii="Arial" w:hAnsi="Arial" w:cs="Arial"/>
+                <w:noProof/>
+                <w:sz w:val="20"/>
+                <w:szCs w:val="20"/>
+              </w:rPr>
+              <w:drawing>
+                <wp:anchor distT="0" distB="0" distL="114300" distR="114300" simplePos="0" relativeHeight="251662336" behindDoc="0" locked="0" layoutInCell="1" allowOverlap="1" wp14:anchorId="2C170FA3" wp14:editId="24009E8C">
+                  <wp:simplePos x="0" y="0"/>
+                  <wp:positionH relativeFrom="column">
+                    <wp:posOffset>238836</wp:posOffset>
+                  </wp:positionH>
+                  <wp:positionV relativeFrom="paragraph">
+                    <wp:posOffset>92094</wp:posOffset>
+                  </wp:positionV>
+                  <wp:extent cx="2457793" cy="295316"/>
+                  <wp:effectExtent l="0" t="0" r="0" b="9525"/>
+                  <wp:wrapThrough wrapText="bothSides">
+                    <wp:wrapPolygon edited="0">
+                      <wp:start x="0" y="0"/>
+                      <wp:lineTo x="0" y="20903"/>
+                      <wp:lineTo x="21433" y="20903"/>
+                      <wp:lineTo x="21433" y="0"/>
+                      <wp:lineTo x="0" y="0"/>
+                    </wp:wrapPolygon>
+                  </wp:wrapThrough>
+                  <wp:docPr id="7" name="Immagine 7"/>
+                  <wp:cNvGraphicFramePr>
+                    <a:graphicFrameLocks xmlns:a="http://schemas.openxmlformats.org/drawingml/2006/main" noChangeAspect="1"/>
+                  </wp:cNvGraphicFramePr>
+                  <a:graphic xmlns:a="http://schemas.openxmlformats.org/drawingml/2006/main">
+                    <a:graphicData uri="http://schemas.openxmlformats.org/drawingml/2006/picture">
+                      <pic:pic xmlns:pic="http://schemas.openxmlformats.org/drawingml/2006/picture">
+                        <pic:nvPicPr>
+                          <pic:cNvPr id="1" name=""/>
+                          <pic:cNvPicPr/>
+                        </pic:nvPicPr>
+                        <pic:blipFill>
+                          <a:blip r:embed="rId14">
+                            <a:extLst>
+                              <a:ext uri="{28A0092B-C50C-407E-A947-70E740481C1C}">
+                                <a14:useLocalDpi xmlns:a14="http://schemas.microsoft.com/office/drawing/2010/main" val="0"/>
+                              </a:ext>
+                            </a:extLst>
+                          </a:blip>
+                          <a:stretch>
+                            <a:fillRect/>
+                          </a:stretch>
+                        </pic:blipFill>
+                        <pic:spPr>
+                          <a:xfrm>
+                            <a:off x="0" y="0"/>
+                            <a:ext cx="2457793" cy="295316"/>
+                          </a:xfrm>
+                          <a:prstGeom prst="rect">
+                            <a:avLst/>
+                          </a:prstGeom>
+                        </pic:spPr>
+                      </pic:pic>
+                    </a:graphicData>
+                  </a:graphic>
+                </wp:anchor>
+              </w:drawing>
+            </w:r>
+          </w:p>
+          <w:p>
+            <w:pPr>
+              <w:rPr>
+                <w:rFonts w:ascii="Arial" w:hAnsi="Arial" w:cs="Arial"/>
+                <w:sz w:val="20"/>
+                <w:szCs w:val="20"/>
+              </w:rPr>
+            </w:pPr>
+          </w:p>
+          <w:p>
+            <w:pPr>
+              <w:rPr>
+                <w:rFonts w:ascii="Arial" w:hAnsi="Arial" w:cs="Arial"/>
+                <w:sz w:val="20"/>
+                <w:szCs w:val="20"/>
+              </w:rPr>
+            </w:pPr>
+            <w:r>
+              <w:rPr>
+                <w:rFonts w:ascii="Arial" w:hAnsi="Arial" w:cs="Arial"/>
+                <w:noProof/>
+                <w:sz w:val="20"/>
+                <w:szCs w:val="20"/>
+              </w:rPr>
+              <w:drawing>
+                <wp:anchor distT="0" distB="0" distL="114300" distR="114300" simplePos="0" relativeHeight="251663360" behindDoc="0" locked="0" layoutInCell="1" allowOverlap="1" wp14:anchorId="262044A2" wp14:editId="46A73C06">
+                  <wp:simplePos x="0" y="0"/>
+                  <wp:positionH relativeFrom="column">
+                    <wp:posOffset>265497</wp:posOffset>
+                  </wp:positionH>
+                  <wp:positionV relativeFrom="paragraph">
+                    <wp:posOffset>134516</wp:posOffset>
+                  </wp:positionV>
+                  <wp:extent cx="3677163" cy="476316"/>
+                  <wp:effectExtent l="0" t="0" r="0" b="0"/>
+                  <wp:wrapThrough wrapText="bothSides">
+                    <wp:wrapPolygon edited="0">
+                      <wp:start x="0" y="0"/>
+                      <wp:lineTo x="0" y="20736"/>
+                      <wp:lineTo x="21488" y="20736"/>
+                      <wp:lineTo x="21488" y="0"/>
+                      <wp:lineTo x="0" y="0"/>
+                    </wp:wrapPolygon>
+                  </wp:wrapThrough>
+                  <wp:docPr id="8" name="Immagine 8"/>
+                  <wp:cNvGraphicFramePr>
+                    <a:graphicFrameLocks xmlns:a="http://schemas.openxmlformats.org/drawingml/2006/main" noChangeAspect="1"/>
+                  </wp:cNvGraphicFramePr>
+                  <a:graphic xmlns:a="http://schemas.openxmlformats.org/drawingml/2006/main">
+                    <a:graphicData uri="http://schemas.openxmlformats.org/drawingml/2006/picture">
+                      <pic:pic xmlns:pic="http://schemas.openxmlformats.org/drawingml/2006/picture">
+                        <pic:nvPicPr>
+                          <pic:cNvPr id="1" name=""/>
+                          <pic:cNvPicPr/>
+                        </pic:nvPicPr>
+                        <pic:blipFill>
+                          <a:blip r:embed="rId15">
+                            <a:extLst>
+                              <a:ext uri="{28A0092B-C50C-407E-A947-70E740481C1C}">
+                                <a14:useLocalDpi xmlns:a14="http://schemas.microsoft.com/office/drawing/2010/main" val="0"/>
+                              </a:ext>
+                            </a:extLst>
+                          </a:blip>
+                          <a:stretch>
+                            <a:fillRect/>
+                          </a:stretch>
+                        </pic:blipFill>
+                        <pic:spPr>
+                          <a:xfrm>
+                            <a:off x="0" y="0"/>
+                            <a:ext cx="3677163" cy="476316"/>
+                          </a:xfrm>
+                          <a:prstGeom prst="rect">
+                            <a:avLst/>
+                          </a:prstGeom>
+                        </pic:spPr>
+                      </pic:pic>
+                    </a:graphicData>
+                  </a:graphic>
+                </wp:anchor>
+              </w:drawing>
+            </w:r>
+          </w:p>
+          <w:p>
+            <w:pPr>
+              <w:rPr>
+                <w:rFonts w:ascii="Arial" w:hAnsi="Arial" w:cs="Arial"/>
+                <w:sz w:val="20"/>
+                <w:szCs w:val="20"/>
+              </w:rPr>
+            </w:pPr>
+          </w:p>
+          <w:p>
+            <w:pPr>
+              <w:rPr>
+                <w:rFonts w:ascii="Arial" w:hAnsi="Arial" w:cs="Arial"/>
+                <w:sz w:val="20"/>
+                <w:szCs w:val="20"/>
+              </w:rPr>
+            </w:pPr>
+            <w:r>
+              <w:rPr>
+                <w:rFonts w:ascii="Arial" w:hAnsi="Arial" w:cs="Arial"/>
+                <w:sz w:val="20"/>
+                <w:szCs w:val="20"/>
+              </w:rPr>
+              <w:t xml:space="preserve">&gt;&gt; Auto </w:t>
+            </w:r>
+            <w:proofErr w:type="spellStart"/>
+            <w:r>
+              <w:rPr>
+                <w:rFonts w:ascii="Arial" w:hAnsi="Arial" w:cs="Arial"/>
+                <w:sz w:val="20"/>
+                <w:szCs w:val="20"/>
+              </w:rPr>
+              <w:t>increment</w:t>
+            </w:r>
+            <w:proofErr w:type="spellEnd"/>
+            <w:r>
+              <w:rPr>
+                <w:rFonts w:ascii="Arial" w:hAnsi="Arial" w:cs="Arial"/>
+                <w:sz w:val="20"/>
+                <w:szCs w:val="20"/>
+              </w:rPr>
+              <w:t xml:space="preserve"> parte da 100</w:t>
+            </w:r>
+          </w:p>
+          <w:p>
+            <w:pPr>
+              <w:rPr>
+                <w:rFonts w:ascii="Arial" w:hAnsi="Arial" w:cs="Arial"/>
+                <w:sz w:val="20"/>
+                <w:szCs w:val="20"/>
+              </w:rPr>
+            </w:pPr>
+          </w:p>
+          <w:p>
+            <w:pPr>
+              <w:rPr>
+                <w:rFonts w:ascii="Arial" w:hAnsi="Arial" w:cs="Arial"/>
+                <w:sz w:val="20"/>
+                <w:szCs w:val="20"/>
+              </w:rPr>
+            </w:pPr>
+            <w:r>
+              <w:rPr>
+                <w:rFonts w:ascii="Arial" w:hAnsi="Arial" w:cs="Arial"/>
+                <w:noProof/>
+                <w:sz w:val="20"/>
+                <w:szCs w:val="20"/>
+              </w:rPr>
+              <w:drawing>
+                <wp:anchor distT="0" distB="0" distL="114300" distR="114300" simplePos="0" relativeHeight="251664384" behindDoc="0" locked="0" layoutInCell="1" allowOverlap="1" wp14:anchorId="5E86617C" wp14:editId="26F55553">
+                  <wp:simplePos x="0" y="0"/>
+                  <wp:positionH relativeFrom="column">
+                    <wp:posOffset>251849</wp:posOffset>
+                  </wp:positionH>
+                  <wp:positionV relativeFrom="paragraph">
+                    <wp:posOffset>69082</wp:posOffset>
+                  </wp:positionV>
+                  <wp:extent cx="2934109" cy="266737"/>
+                  <wp:effectExtent l="0" t="0" r="0" b="0"/>
+                  <wp:wrapThrough wrapText="bothSides">
+                    <wp:wrapPolygon edited="0">
+                      <wp:start x="0" y="0"/>
+                      <wp:lineTo x="0" y="20057"/>
+                      <wp:lineTo x="21460" y="20057"/>
+                      <wp:lineTo x="21460" y="0"/>
+                      <wp:lineTo x="0" y="0"/>
+                    </wp:wrapPolygon>
+                  </wp:wrapThrough>
+                  <wp:docPr id="9" name="Immagine 9"/>
+                  <wp:cNvGraphicFramePr>
+                    <a:graphicFrameLocks xmlns:a="http://schemas.openxmlformats.org/drawingml/2006/main" noChangeAspect="1"/>
+                  </wp:cNvGraphicFramePr>
+                  <a:graphic xmlns:a="http://schemas.openxmlformats.org/drawingml/2006/main">
+                    <a:graphicData uri="http://schemas.openxmlformats.org/drawingml/2006/picture">
+                      <pic:pic xmlns:pic="http://schemas.openxmlformats.org/drawingml/2006/picture">
+                        <pic:nvPicPr>
+                          <pic:cNvPr id="1" name=""/>
+                          <pic:cNvPicPr/>
+                        </pic:nvPicPr>
+                        <pic:blipFill>
+                          <a:blip r:embed="rId16">
+                            <a:extLst>
+                              <a:ext uri="{28A0092B-C50C-407E-A947-70E740481C1C}">
+                                <a14:useLocalDpi xmlns:a14="http://schemas.microsoft.com/office/drawing/2010/main" val="0"/>
+                              </a:ext>
+                            </a:extLst>
+                          </a:blip>
+                          <a:stretch>
+                            <a:fillRect/>
+                          </a:stretch>
+                        </pic:blipFill>
+                        <pic:spPr>
+                          <a:xfrm>
+                            <a:off x="0" y="0"/>
+                            <a:ext cx="2934109" cy="266737"/>
+                          </a:xfrm>
+                          <a:prstGeom prst="rect">
+                            <a:avLst/>
+                          </a:prstGeom>
+                        </pic:spPr>
+                      </pic:pic>
+                    </a:graphicData>
+                  </a:graphic>
+                </wp:anchor>
+              </w:drawing>
+            </w:r>
+          </w:p>
+          <w:p>
+            <w:pPr>
+              <w:rPr>
+                <w:rFonts w:ascii="Arial" w:hAnsi="Arial" w:cs="Arial"/>
+                <w:sz w:val="20"/>
+                <w:szCs w:val="20"/>
+              </w:rPr>
+            </w:pPr>
+            <w:r>
+              <w:rPr>
+                <w:rFonts w:ascii="Arial" w:hAnsi="Arial" w:cs="Arial"/>
+                <w:noProof/>
+                <w:sz w:val="20"/>
+                <w:szCs w:val="20"/>
+              </w:rPr>
+              <w:drawing>
+                <wp:anchor distT="0" distB="0" distL="114300" distR="114300" simplePos="0" relativeHeight="251665408" behindDoc="0" locked="0" layoutInCell="1" allowOverlap="1" wp14:anchorId="6DA31B61" wp14:editId="5B759FEF">
+                  <wp:simplePos x="0" y="0"/>
+                  <wp:positionH relativeFrom="column">
+                    <wp:posOffset>6824</wp:posOffset>
+                  </wp:positionH>
+                  <wp:positionV relativeFrom="paragraph">
+                    <wp:posOffset>294062</wp:posOffset>
+                  </wp:positionV>
+                  <wp:extent cx="5991367" cy="638175"/>
+                  <wp:effectExtent l="0" t="0" r="9525" b="0"/>
+                  <wp:wrapThrough wrapText="bothSides">
+                    <wp:wrapPolygon edited="0">
+                      <wp:start x="0" y="0"/>
+                      <wp:lineTo x="0" y="20633"/>
+                      <wp:lineTo x="21566" y="20633"/>
+                      <wp:lineTo x="21566" y="0"/>
+                      <wp:lineTo x="0" y="0"/>
+                    </wp:wrapPolygon>
+                  </wp:wrapThrough>
+                  <wp:docPr id="10" name="Immagine 10"/>
+                  <wp:cNvGraphicFramePr>
+                    <a:graphicFrameLocks xmlns:a="http://schemas.openxmlformats.org/drawingml/2006/main" noChangeAspect="1"/>
+                  </wp:cNvGraphicFramePr>
+                  <a:graphic xmlns:a="http://schemas.openxmlformats.org/drawingml/2006/main">
+                    <a:graphicData uri="http://schemas.openxmlformats.org/drawingml/2006/picture">
+                      <pic:pic xmlns:pic="http://schemas.openxmlformats.org/drawingml/2006/picture">
+                        <pic:nvPicPr>
+                          <pic:cNvPr id="1" name=""/>
+                          <pic:cNvPicPr/>
+                        </pic:nvPicPr>
+                        <pic:blipFill>
+                          <a:blip r:embed="rId17">
+                            <a:extLst>
+                              <a:ext uri="{28A0092B-C50C-407E-A947-70E740481C1C}">
+                                <a14:useLocalDpi xmlns:a14="http://schemas.microsoft.com/office/drawing/2010/main" val="0"/>
+                              </a:ext>
+                            </a:extLst>
+                          </a:blip>
+                          <a:stretch>
+                            <a:fillRect/>
+                          </a:stretch>
+                        </pic:blipFill>
+                        <pic:spPr>
+                          <a:xfrm>
+                            <a:off x="0" y="0"/>
+                            <a:ext cx="5991367" cy="638175"/>
+                          </a:xfrm>
+                          <a:prstGeom prst="rect">
+                            <a:avLst/>
+                          </a:prstGeom>
+                        </pic:spPr>
+                      </pic:pic>
+                    </a:graphicData>
+                  </a:graphic>
+                </wp:anchor>
+              </w:drawing>
+            </w:r>
+            <w:r>
+              <w:rPr>
+                <w:rFonts w:ascii="Arial" w:hAnsi="Arial" w:cs="Arial"/>
+                <w:sz w:val="20"/>
+                <w:szCs w:val="20"/>
+              </w:rPr>
+              <w:t>&gt;&gt; AUTO_INCREMENT capisce da solo che è l’id da incrementare</w:t>
+            </w:r>
+          </w:p>
+        </w:tc>
+      </w:tr>
+    </w:tbl>
+    <w:p>
+      <w:pPr>
+        <w:rPr>
+          <w:rFonts w:ascii="Arial" w:hAnsi="Arial" w:cs="Arial"/>
+          <w:b/>
+          <w:bCs/>
+          <w:sz w:val="20"/>
+          <w:szCs w:val="20"/>
+        </w:rPr>
+      </w:pPr>
+    </w:p>
+    <w:tbl>
+      <w:tblPr>
+        <w:tblStyle w:val="Grigliatabella"/>
+        <w:tblW w:w="0" w:type="auto"/>
+        <w:tblLook w:val="04A0" w:firstRow="1" w:lastRow="0" w:firstColumn="1" w:lastColumn="0" w:noHBand="0" w:noVBand="1"/>
+      </w:tblPr>
+      <w:tblGrid>
+        <w:gridCol w:w="9628"/>
+      </w:tblGrid>
+      <w:tr>
+        <w:tc>
+          <w:tcPr>
+            <w:tcW w:w="9854" w:type="dxa"/>
+            <w:shd w:val="clear" w:color="auto" w:fill="D9D9D9" w:themeFill="background1" w:themeFillShade="D9"/>
+          </w:tcPr>
+          <w:p>
+            <w:pPr>
+              <w:rPr>
+                <w:rFonts w:ascii="Arial" w:hAnsi="Arial" w:cs="Arial"/>
+                <w:sz w:val="20"/>
+                <w:szCs w:val="20"/>
+              </w:rPr>
+            </w:pPr>
+            <w:r>
+              <w:rPr>
+                <w:rFonts w:ascii="Arial" w:hAnsi="Arial" w:cs="Arial"/>
+                <w:sz w:val="20"/>
+                <w:szCs w:val="20"/>
+              </w:rPr>
+              <w:t>Punto della situazione rispetto alla pianificazione</w:t>
+            </w:r>
+          </w:p>
+        </w:tc>
+      </w:tr>
+      <w:tr>
+        <w:tc>
+          <w:tcPr>
+            <w:tcW w:w="9854" w:type="dxa"/>
+          </w:tcPr>
+          <w:p>
+            <w:pPr>
+              <w:pStyle w:val="Paragrafoelenco"/>
+              <w:numPr>
+                <w:ilvl w:val="0"/>
+                <w:numId w:val="37"/>
+              </w:numPr>
+              <w:rPr>
+                <w:rFonts w:ascii="Arial" w:hAnsi="Arial" w:cs="Arial"/>
+                <w:sz w:val="20"/>
+                <w:szCs w:val="20"/>
+              </w:rPr>
+            </w:pPr>
+            <w:r>
+              <w:rPr>
+                <w:rFonts w:ascii="Arial" w:hAnsi="Arial" w:cs="Arial"/>
+                <w:sz w:val="20"/>
+                <w:szCs w:val="20"/>
+              </w:rPr>
+              <w:t xml:space="preserve">Ho iniziato a fare l’INSERT delle immagini, mi manca solo la Query. DI nuovo, secondo il </w:t>
+            </w:r>
+            <w:proofErr w:type="spellStart"/>
+            <w:r>
+              <w:rPr>
+                <w:rFonts w:ascii="Arial" w:hAnsi="Arial" w:cs="Arial"/>
+                <w:sz w:val="20"/>
+                <w:szCs w:val="20"/>
+              </w:rPr>
+              <w:t>Gantt</w:t>
+            </w:r>
+            <w:proofErr w:type="spellEnd"/>
+            <w:r>
+              <w:rPr>
+                <w:rFonts w:ascii="Arial" w:hAnsi="Arial" w:cs="Arial"/>
+                <w:sz w:val="20"/>
+                <w:szCs w:val="20"/>
+              </w:rPr>
+              <w:t xml:space="preserve"> preventivo sono indietro di tre settimane, ma ho già spiegato nella pagina precedente questa problematica.</w:t>
+            </w:r>
+          </w:p>
+        </w:tc>
+      </w:tr>
+    </w:tbl>
+    <w:p>
+      <w:pPr>
+        <w:rPr>
+          <w:rFonts w:ascii="Arial" w:hAnsi="Arial" w:cs="Arial"/>
+          <w:sz w:val="20"/>
+          <w:szCs w:val="20"/>
+        </w:rPr>
+      </w:pPr>
+    </w:p>
+    <w:tbl>
+      <w:tblPr>
+        <w:tblStyle w:val="Grigliatabella"/>
+        <w:tblW w:w="0" w:type="auto"/>
+        <w:tblLook w:val="04A0" w:firstRow="1" w:lastRow="0" w:firstColumn="1" w:lastColumn="0" w:noHBand="0" w:noVBand="1"/>
+      </w:tblPr>
+      <w:tblGrid>
+        <w:gridCol w:w="9628"/>
+      </w:tblGrid>
+      <w:tr>
+        <w:tc>
+          <w:tcPr>
+            <w:tcW w:w="9854" w:type="dxa"/>
+            <w:shd w:val="clear" w:color="auto" w:fill="D9D9D9" w:themeFill="background1" w:themeFillShade="D9"/>
+          </w:tcPr>
+          <w:p>
+            <w:pPr>
+              <w:rPr>
+                <w:rFonts w:ascii="Arial" w:hAnsi="Arial" w:cs="Arial"/>
+                <w:sz w:val="20"/>
+                <w:szCs w:val="20"/>
+              </w:rPr>
+            </w:pPr>
+            <w:r>
+              <w:rPr>
+                <w:rFonts w:ascii="Arial" w:hAnsi="Arial" w:cs="Arial"/>
+                <w:sz w:val="20"/>
+                <w:szCs w:val="20"/>
+              </w:rPr>
+              <w:t>Programma di massima per la prossima giornata di lavoro</w:t>
+            </w:r>
+          </w:p>
+        </w:tc>
+      </w:tr>
+      <w:tr>
+        <w:trPr>
+          <w:trHeight w:val="608"/>
+        </w:trPr>
+        <w:tc>
+          <w:tcPr>
+            <w:tcW w:w="9854" w:type="dxa"/>
+          </w:tcPr>
+          <w:p>
+            <w:pPr>
+              <w:pStyle w:val="Paragrafoelenco"/>
+              <w:numPr>
+                <w:ilvl w:val="0"/>
+                <w:numId w:val="36"/>
+              </w:numPr>
+              <w:rPr>
+                <w:rFonts w:ascii="Arial" w:hAnsi="Arial" w:cs="Arial"/>
+                <w:sz w:val="20"/>
+                <w:szCs w:val="20"/>
+              </w:rPr>
+            </w:pPr>
+            <w:r>
+              <w:rPr>
+                <w:rFonts w:ascii="Arial" w:hAnsi="Arial" w:cs="Arial"/>
+                <w:sz w:val="20"/>
+                <w:szCs w:val="20"/>
+              </w:rPr>
+              <w:t>Ultimare aggiunta immagini</w:t>
+            </w:r>
+          </w:p>
+          <w:p>
+            <w:pPr>
+              <w:pStyle w:val="Paragrafoelenco"/>
+              <w:numPr>
+                <w:ilvl w:val="0"/>
+                <w:numId w:val="36"/>
+              </w:numPr>
+              <w:rPr>
+                <w:rFonts w:ascii="Arial" w:hAnsi="Arial" w:cs="Arial"/>
+                <w:sz w:val="20"/>
+                <w:szCs w:val="20"/>
+              </w:rPr>
+            </w:pPr>
+            <w:r>
+              <w:rPr>
+                <w:rFonts w:ascii="Arial" w:hAnsi="Arial" w:cs="Arial"/>
+                <w:sz w:val="20"/>
+                <w:szCs w:val="20"/>
+              </w:rPr>
+              <w:t>Funzionalità dell’Admin</w:t>
+            </w:r>
+          </w:p>
+        </w:tc>
+      </w:tr>
+    </w:tbl>
     <w:p>
       <w:pPr>
         <w:spacing w:after="0"/>
@@ -7424,6 +8652,30 @@
           <w:szCs w:val="20"/>
         </w:rPr>
       </w:pPr>
+      <w:r>
+        <w:rPr>
+          <w:rFonts w:ascii="Arial" w:hAnsi="Arial" w:cs="Arial"/>
+          <w:sz w:val="20"/>
+          <w:szCs w:val="20"/>
+        </w:rPr>
+        <w:t>(Dubbi futuri</w:t>
+      </w:r>
+      <w:r>
+        <w:rPr>
+          <w:rFonts w:ascii="Arial" w:hAnsi="Arial" w:cs="Arial"/>
+          <w:sz w:val="20"/>
+          <w:szCs w:val="20"/>
+        </w:rPr>
+        <w:t xml:space="preserve"> nel capire come implementare il ruolo admin, siccome finora la tabella utente non </w:t>
+      </w:r>
+      <w:r>
+        <w:rPr>
+          <w:rFonts w:ascii="Arial" w:hAnsi="Arial" w:cs="Arial"/>
+          <w:sz w:val="20"/>
+          <w:szCs w:val="20"/>
+        </w:rPr>
+        <w:t>distingue gli utenti normali da quelli che dovrebbero essere admin)</w:t>
+      </w:r>
     </w:p>
     <w:p>
       <w:pPr>
@@ -7470,6 +8722,28 @@
         <w:spacing w:after="0"/>
         <w:rPr>
           <w:rFonts w:ascii="Arial" w:hAnsi="Arial" w:cs="Arial"/>
+          <w:sz w:val="20"/>
+          <w:szCs w:val="20"/>
+        </w:rPr>
+      </w:pPr>
+    </w:p>
+    <w:p>
+      <w:pPr>
+        <w:spacing w:after="0"/>
+        <w:rPr>
+          <w:rFonts w:ascii="Arial" w:hAnsi="Arial" w:cs="Arial"/>
+          <w:sz w:val="20"/>
+          <w:szCs w:val="20"/>
+        </w:rPr>
+      </w:pPr>
+    </w:p>
+    <w:p>
+      <w:pPr>
+        <w:spacing w:after="0"/>
+        <w:rPr>
+          <w:rFonts w:ascii="Arial" w:hAnsi="Arial" w:cs="Arial"/>
+          <w:sz w:val="20"/>
+          <w:szCs w:val="20"/>
         </w:rPr>
       </w:pPr>
     </w:p>
@@ -7563,14 +8837,22 @@
     </w:p>
     <w:p>
       <w:pPr>
+        <w:spacing w:after="0"/>
         <w:rPr>
           <w:rFonts w:ascii="Arial" w:hAnsi="Arial" w:cs="Arial"/>
         </w:rPr>
       </w:pPr>
     </w:p>
+    <w:p>
+      <w:pPr>
+        <w:rPr>
+          <w:rFonts w:ascii="Arial" w:hAnsi="Arial" w:cs="Arial"/>
+        </w:rPr>
+      </w:pPr>
+    </w:p>
     <w:sectPr>
-      <w:headerReference w:type="default" r:id="rId13"/>
-      <w:footerReference w:type="default" r:id="rId14"/>
+      <w:headerReference w:type="default" r:id="rId18"/>
+      <w:footerReference w:type="default" r:id="rId19"/>
       <w:pgSz w:w="11906" w:h="16838"/>
       <w:pgMar w:top="1135" w:right="1134" w:bottom="993" w:left="1134" w:header="708" w:footer="314" w:gutter="0"/>
       <w:cols w:space="708"/>
@@ -7802,7 +9084,7 @@
         <w:rFonts w:ascii="Symbol" w:hAnsi="Symbol" w:hint="default"/>
       </w:rPr>
     </w:lvl>
-    <w:lvl w:ilvl="1" w:tplc="08100003" w:tentative="1">
+    <w:lvl w:ilvl="1" w:tplc="08100003">
       <w:start w:val="1"/>
       <w:numFmt w:val="bullet"/>
       <w:lvlText w:val="o"/>
@@ -13289,6 +14571,7 @@
     <w:rsid w:val="001D27C6"/>
     <w:rsid w:val="001D6F12"/>
     <w:rsid w:val="001E62F3"/>
+    <w:rsid w:val="002305B3"/>
     <w:rsid w:val="00251CAF"/>
     <w:rsid w:val="00262942"/>
     <w:rsid w:val="00262E13"/>
@@ -13316,6 +14599,7 @@
     <w:rsid w:val="004E6B5D"/>
     <w:rsid w:val="004F7A60"/>
     <w:rsid w:val="00515C71"/>
+    <w:rsid w:val="00532853"/>
     <w:rsid w:val="00540959"/>
     <w:rsid w:val="00580D3A"/>
     <w:rsid w:val="00594413"/>
@@ -13323,6 +14607,7 @@
     <w:rsid w:val="005D27BB"/>
     <w:rsid w:val="005D407D"/>
     <w:rsid w:val="005F1498"/>
+    <w:rsid w:val="005F34CF"/>
     <w:rsid w:val="00606637"/>
     <w:rsid w:val="006162E1"/>
     <w:rsid w:val="0063600C"/>
@@ -13331,6 +14616,7 @@
     <w:rsid w:val="00673D1E"/>
     <w:rsid w:val="00682218"/>
     <w:rsid w:val="006964A4"/>
+    <w:rsid w:val="006A6BDC"/>
     <w:rsid w:val="006D01E3"/>
     <w:rsid w:val="00724B9C"/>
     <w:rsid w:val="00751DED"/>

</xml_diff>